<commit_message>
Renaming variable and fixing DOC
</commit_message>
<xml_diff>
--- a/docs/UserLoginWorkflow.docx
+++ b/docs/UserLoginWorkflow.docx
@@ -51,7 +51,50 @@
           <w:sz w:val="28"/>
           <w:szCs w:val="28"/>
         </w:rPr>
-        <w:t>When you run the application you selects predefined user. That simulates application behavior concerning user roles (role is a set of permissions). At the moment you able to pick one of 3 users: anonymous, registered (normal) and administrator. User ID stores in environment variable NODE_USER_ID. You must render the website only in case when all auth steps finished without errors:</w:t>
+        <w:t xml:space="preserve">When you run the application you selects predefined user. That simulates application behavior concerning user roles (role is a set of permissions). At the moment you able to pick one of 3 users: anonymous, registered (normal) and administrator. User ID stores in environment variable </w:t>
+      </w:r>
+      <w:bookmarkStart w:id="0" w:name="__DdeLink__25_1162878351"/>
+      <w:r>
+        <w:rPr>
+          <w:b/>
+          <w:bCs/>
+          <w:sz w:val="28"/>
+          <w:szCs w:val="28"/>
+          <w:u w:val="single"/>
+        </w:rPr>
+        <w:t>NODE_USER_ID</w:t>
+      </w:r>
+      <w:r>
+        <w:rPr>
+          <w:sz w:val="28"/>
+          <w:szCs w:val="28"/>
+        </w:rPr>
+        <w:t xml:space="preserve"> </w:t>
+      </w:r>
+      <w:r>
+        <w:rPr>
+          <w:sz w:val="28"/>
+          <w:szCs w:val="28"/>
+        </w:rPr>
+        <w:t xml:space="preserve">or </w:t>
+      </w:r>
+      <w:r>
+        <w:rPr>
+          <w:b/>
+          <w:bCs/>
+          <w:sz w:val="28"/>
+          <w:szCs w:val="28"/>
+          <w:u w:val="single"/>
+        </w:rPr>
+        <w:t>window.GLOBAL_USER_ID</w:t>
+      </w:r>
+      <w:bookmarkEnd w:id="0"/>
+      <w:r>
+        <w:rPr>
+          <w:sz w:val="28"/>
+          <w:szCs w:val="28"/>
+        </w:rPr>
+        <w:t>. You must render the website only in case when all auth steps finished without errors:</w:t>
       </w:r>
     </w:p>
     <w:p>
@@ -118,7 +161,48 @@
           <w:sz w:val="28"/>
           <w:szCs w:val="28"/>
         </w:rPr>
-        <w:t>«:id» - is an ID of user that you can pick-up from NODE_USER_ID. You can read «docs/UserAPI.docx» if you want to learn UserAPI more detailed.</w:t>
+        <w:t xml:space="preserve">«:id» - is an ID of user that you can pick-up from </w:t>
+      </w:r>
+      <w:r>
+        <w:rPr>
+          <w:b/>
+          <w:bCs/>
+          <w:sz w:val="28"/>
+          <w:szCs w:val="28"/>
+          <w:u w:val="single"/>
+        </w:rPr>
+        <w:t>NODE_USER_ID</w:t>
+      </w:r>
+      <w:r>
+        <w:rPr>
+          <w:sz w:val="28"/>
+          <w:szCs w:val="28"/>
+        </w:rPr>
+        <w:t xml:space="preserve"> </w:t>
+      </w:r>
+      <w:r>
+        <w:rPr>
+          <w:sz w:val="28"/>
+          <w:szCs w:val="28"/>
+        </w:rPr>
+        <w:t xml:space="preserve">or </w:t>
+      </w:r>
+      <w:r>
+        <w:rPr>
+          <w:b/>
+          <w:bCs/>
+          <w:sz w:val="28"/>
+          <w:szCs w:val="28"/>
+          <w:u w:val="single"/>
+        </w:rPr>
+        <w:t>window.GLOBAL_USER_ID</w:t>
+      </w:r>
+      <w:r>
+        <w:rPr>
+          <w:sz w:val="28"/>
+          <w:szCs w:val="28"/>
+        </w:rPr>
+        <w:t>. You can read «docs/UserAPI.docx» if you want to learn UserAPI more detailed.</w:t>
       </w:r>
     </w:p>
     <w:p>
@@ -265,7 +349,48 @@
           <w:sz w:val="28"/>
           <w:szCs w:val="28"/>
         </w:rPr>
-        <w:t>«:id» - iis an ID of user that you can pick-up from NODE_USER_ID. You can read «docs/UserAPI.docx» if you want to learn UserAPI more detailed.</w:t>
+        <w:t xml:space="preserve">«:id» - iis an ID of user that you can pick-up from </w:t>
+      </w:r>
+      <w:r>
+        <w:rPr>
+          <w:b/>
+          <w:bCs/>
+          <w:sz w:val="28"/>
+          <w:szCs w:val="28"/>
+          <w:u w:val="single"/>
+        </w:rPr>
+        <w:t>NODE_USER_ID</w:t>
+      </w:r>
+      <w:r>
+        <w:rPr>
+          <w:sz w:val="28"/>
+          <w:szCs w:val="28"/>
+        </w:rPr>
+        <w:t xml:space="preserve"> </w:t>
+      </w:r>
+      <w:r>
+        <w:rPr>
+          <w:sz w:val="28"/>
+          <w:szCs w:val="28"/>
+        </w:rPr>
+        <w:t xml:space="preserve">or </w:t>
+      </w:r>
+      <w:r>
+        <w:rPr>
+          <w:b/>
+          <w:bCs/>
+          <w:sz w:val="28"/>
+          <w:szCs w:val="28"/>
+          <w:u w:val="single"/>
+        </w:rPr>
+        <w:t>window.GLOBAL_USER_ID</w:t>
+      </w:r>
+      <w:r>
+        <w:rPr>
+          <w:sz w:val="28"/>
+          <w:szCs w:val="28"/>
+        </w:rPr>
+        <w:t>. You can read «docs/UserAPI.docx» if you want to learn UserAPI more detailed.</w:t>
       </w:r>
     </w:p>
     <w:p>
@@ -357,7 +482,48 @@
           <w:sz w:val="28"/>
           <w:szCs w:val="28"/>
         </w:rPr>
-        <w:t>«:id» - is an ID of user that you can pick-up from NODE_USER_ID. You can read «docs/UserAPI.docx» if you want to learn UserAPI more detailed.</w:t>
+        <w:t xml:space="preserve">«:id» - is an ID of user that you can pick-up from </w:t>
+      </w:r>
+      <w:r>
+        <w:rPr>
+          <w:b/>
+          <w:bCs/>
+          <w:sz w:val="28"/>
+          <w:szCs w:val="28"/>
+          <w:u w:val="single"/>
+        </w:rPr>
+        <w:t>NODE_USER_ID</w:t>
+      </w:r>
+      <w:r>
+        <w:rPr>
+          <w:sz w:val="28"/>
+          <w:szCs w:val="28"/>
+        </w:rPr>
+        <w:t xml:space="preserve"> </w:t>
+      </w:r>
+      <w:r>
+        <w:rPr>
+          <w:sz w:val="28"/>
+          <w:szCs w:val="28"/>
+        </w:rPr>
+        <w:t xml:space="preserve">or </w:t>
+      </w:r>
+      <w:r>
+        <w:rPr>
+          <w:b/>
+          <w:bCs/>
+          <w:sz w:val="28"/>
+          <w:szCs w:val="28"/>
+          <w:u w:val="single"/>
+        </w:rPr>
+        <w:t>window.GLOBAL_USER_ID</w:t>
+      </w:r>
+      <w:r>
+        <w:rPr>
+          <w:sz w:val="28"/>
+          <w:szCs w:val="28"/>
+        </w:rPr>
+        <w:t>. You can read «docs/UserAPI.docx» if you want to learn UserAPI more detailed.</w:t>
       </w:r>
     </w:p>
     <w:p>
@@ -500,6 +666,7 @@
       <w:pgNumType w:fmt="decimal"/>
       <w:formProt w:val="false"/>
       <w:textDirection w:val="lrTb"/>
+      <w:docGrid w:type="default" w:linePitch="240" w:charSpace="4294961151"/>
     </w:sectPr>
   </w:body>
 </w:document>
@@ -525,10 +692,12 @@
     <w:pPr>
       <w:widowControl w:val="false"/>
       <w:suppressAutoHyphens w:val="true"/>
+      <w:bidi w:val="0"/>
+      <w:jc w:val="left"/>
     </w:pPr>
     <w:rPr>
       <w:rFonts w:ascii="Liberation Serif" w:hAnsi="Liberation Serif" w:eastAsia="Droid Sans Fallback" w:cs="FreeSans"/>
-      <w:color w:val="auto"/>
+      <w:color w:val="00000A"/>
       <w:sz w:val="24"/>
       <w:szCs w:val="24"/>
       <w:lang w:val="ru-RU" w:eastAsia="zh-CN" w:bidi="hi-IN"/>
@@ -589,5 +758,11 @@
       <w:rFonts w:cs="FreeSans"/>
     </w:rPr>
   </w:style>
+  <w:style w:type="paragraph" w:styleId="Style19">
+    <w:name w:val="Текст в заданном формате"/>
+    <w:basedOn w:val="Normal"/>
+    <w:pPr/>
+    <w:rPr/>
+  </w:style>
 </w:styles>
 </file>
</xml_diff>